<commit_message>
edite the desing task calculation
</commit_message>
<xml_diff>
--- a/S_PM_06Estimation/CaseStudyEstimation.docx
+++ b/S_PM_06Estimation/CaseStudyEstimation.docx
@@ -180,10 +180,25 @@
                 <w:szCs w:val="26"/>
                 <w14:ligatures w14:val="none"/>
               </w:rPr>
-              <w:t>Cost/</w:t>
-            </w:r>
-            <w:proofErr w:type="gramStart"/>
-            <w:r>
+              <w:t>Cost/hour($)</w:t>
+            </w:r>
+          </w:p>
+        </w:tc>
+        <w:tc>
+          <w:tcPr>
+            <w:tcW w:w="968" w:type="pct"/>
+            <w:tcBorders>
+              <w:top w:val="nil"/>
+              <w:left w:val="nil"/>
+              <w:bottom w:val="single" w:sz="4" w:space="0" w:color="auto"/>
+              <w:right w:val="nil"/>
+            </w:tcBorders>
+            <w:shd w:val="clear" w:color="auto" w:fill="CEDC88"/>
+            <w:vAlign w:val="center"/>
+          </w:tcPr>
+          <w:p>
+            <w:pPr>
+              <w:jc w:val="center"/>
               <w:rPr>
                 <w:rFonts w:ascii="Century Gothic" w:eastAsia="Times New Roman" w:hAnsi="Century Gothic" w:cs="Arial"/>
                 <w:b/>
@@ -194,9 +209,7 @@
                 <w:szCs w:val="26"/>
                 <w14:ligatures w14:val="none"/>
               </w:rPr>
-              <w:t>hour(</w:t>
-            </w:r>
-            <w:proofErr w:type="gramEnd"/>
+            </w:pPr>
             <w:r>
               <w:rPr>
                 <w:rFonts w:ascii="Century Gothic" w:eastAsia="Times New Roman" w:hAnsi="Century Gothic" w:cs="Arial"/>
@@ -208,63 +221,7 @@
                 <w:szCs w:val="26"/>
                 <w14:ligatures w14:val="none"/>
               </w:rPr>
-              <w:t>$)</w:t>
-            </w:r>
-          </w:p>
-        </w:tc>
-        <w:tc>
-          <w:tcPr>
-            <w:tcW w:w="968" w:type="pct"/>
-            <w:tcBorders>
-              <w:top w:val="nil"/>
-              <w:left w:val="nil"/>
-              <w:bottom w:val="single" w:sz="4" w:space="0" w:color="auto"/>
-              <w:right w:val="nil"/>
-            </w:tcBorders>
-            <w:shd w:val="clear" w:color="auto" w:fill="CEDC88"/>
-            <w:vAlign w:val="center"/>
-          </w:tcPr>
-          <w:p>
-            <w:pPr>
-              <w:jc w:val="center"/>
-              <w:rPr>
-                <w:rFonts w:ascii="Century Gothic" w:eastAsia="Times New Roman" w:hAnsi="Century Gothic" w:cs="Arial"/>
-                <w:b/>
-                <w:bCs/>
-                <w:color w:val="495241"/>
-                <w:kern w:val="0"/>
-                <w:sz w:val="26"/>
-                <w:szCs w:val="26"/>
-                <w14:ligatures w14:val="none"/>
-              </w:rPr>
-            </w:pPr>
-            <w:proofErr w:type="gramStart"/>
-            <w:r>
-              <w:rPr>
-                <w:rFonts w:ascii="Century Gothic" w:eastAsia="Times New Roman" w:hAnsi="Century Gothic" w:cs="Arial"/>
-                <w:b/>
-                <w:bCs/>
-                <w:color w:val="495241"/>
-                <w:kern w:val="0"/>
-                <w:sz w:val="26"/>
-                <w:szCs w:val="26"/>
-                <w14:ligatures w14:val="none"/>
-              </w:rPr>
-              <w:t>Total(</w:t>
-            </w:r>
-            <w:proofErr w:type="gramEnd"/>
-            <w:r>
-              <w:rPr>
-                <w:rFonts w:ascii="Century Gothic" w:eastAsia="Times New Roman" w:hAnsi="Century Gothic" w:cs="Arial"/>
-                <w:b/>
-                <w:bCs/>
-                <w:color w:val="495241"/>
-                <w:kern w:val="0"/>
-                <w:sz w:val="26"/>
-                <w:szCs w:val="26"/>
-                <w14:ligatures w14:val="none"/>
-              </w:rPr>
-              <w:t>$)</w:t>
+              <w:t>Total($)</w:t>
             </w:r>
           </w:p>
         </w:tc>
@@ -828,7 +785,7 @@
                 <w:kern w:val="0"/>
                 <w14:ligatures w14:val="none"/>
               </w:rPr>
-              <w:t>15000</w:t>
+              <w:t>12500</w:t>
             </w:r>
           </w:p>
         </w:tc>
@@ -859,7 +816,6 @@
                 <w14:ligatures w14:val="none"/>
               </w:rPr>
             </w:pPr>
-            <w:proofErr w:type="spellStart"/>
             <w:r>
               <w:rPr>
                 <w:rFonts w:ascii="Century Gothic" w:eastAsia="Times New Roman" w:hAnsi="Century Gothic" w:cs="Arial"/>
@@ -871,7 +827,6 @@
               </w:rPr>
               <w:t>Deveolping</w:t>
             </w:r>
-            <w:proofErr w:type="spellEnd"/>
           </w:p>
         </w:tc>
         <w:tc>
@@ -1046,7 +1001,6 @@
                 <w14:ligatures w14:val="none"/>
               </w:rPr>
             </w:pPr>
-            <w:proofErr w:type="spellStart"/>
             <w:r>
               <w:rPr>
                 <w:rFonts w:ascii="Century Gothic" w:eastAsia="Times New Roman" w:hAnsi="Century Gothic" w:cs="Arial"/>
@@ -1058,7 +1012,6 @@
               </w:rPr>
               <w:t>Gps_api</w:t>
             </w:r>
-            <w:proofErr w:type="spellEnd"/>
           </w:p>
         </w:tc>
         <w:tc>
@@ -1856,7 +1809,7 @@
                 <w:kern w:val="0"/>
                 <w14:ligatures w14:val="none"/>
               </w:rPr>
-              <w:t>134500</w:t>
+              <w:t>132000</w:t>
             </w:r>
           </w:p>
         </w:tc>

</xml_diff>